<commit_message>
fixed wrong URL in template
</commit_message>
<xml_diff>
--- a/opportunity/marketing-email-template.docx
+++ b/opportunity/marketing-email-template.docx
@@ -70,14 +70,20 @@
     <w:p/>
     <w:p>
       <w:r>
-        <w:t xml:space="preserve">Not familiar with the Open Opportunities program? Find out </w:t>
+        <w:t xml:space="preserve">Not familiar with the Open Opportunities program? </w:t>
       </w:r>
       <w:hyperlink r:id="rId6" w:history="1">
         <w:r>
           <w:rPr>
             <w:rStyle w:val="Hyperlink"/>
           </w:rPr>
-          <w:t>ho</w:t>
+          <w:t>Find out how Open Opp</w:t>
+        </w:r>
+        <w:r>
+          <w:rPr>
+            <w:rStyle w:val="Hyperlink"/>
+          </w:rPr>
+          <w:t xml:space="preserve">ortunities </w:t>
         </w:r>
         <w:bookmarkStart w:id="0" w:name="_GoBack"/>
         <w:bookmarkEnd w:id="0"/>
@@ -85,19 +91,13 @@
           <w:rPr>
             <w:rStyle w:val="Hyperlink"/>
           </w:rPr>
-          <w:t>w</w:t>
+          <w:t xml:space="preserve">fosters </w:t>
         </w:r>
         <w:r>
           <w:rPr>
             <w:rStyle w:val="Hyperlink"/>
           </w:rPr>
-          <w:t xml:space="preserve"> Open Op</w:t>
-        </w:r>
-        <w:r>
-          <w:rPr>
-            <w:rStyle w:val="Hyperlink"/>
-          </w:rPr>
-          <w:t>ps fosters innovation through collaboration</w:t>
+          <w:t>collaboration, innovation and professional development</w:t>
         </w:r>
       </w:hyperlink>
       <w:r>

</xml_diff>